<commit_message>
codigo copiado en app module, form baja, servicio creado, clase portfolio creada
</commit_message>
<xml_diff>
--- a/comandos de angular.docx
+++ b/comandos de angular.docx
@@ -4,6 +4,37 @@
   <w:body>
     <w:p>
       <w:r>
+        <w:fldChar w:fldCharType="begin"/>
+      </w:r>
+      <w:r>
+        <w:instrText xml:space="preserve"> HYPERLINK "</w:instrText>
+      </w:r>
+      <w:r>
+        <w:instrText>https://academia-binaria.com/componentes-los-bloques-de-construccion-de-angular-2/</w:instrText>
+      </w:r>
+      <w:r>
+        <w:instrText xml:space="preserve">" </w:instrText>
+      </w:r>
+      <w:r>
+        <w:fldChar w:fldCharType="separate"/>
+      </w:r>
+      <w:r>
+        <w:rPr>
+          <w:rStyle w:val="Hyperlink"/>
+        </w:rPr>
+        <w:t>https://academia-binaria.com/componentes-los-bloques-de-construccion-de-angular-2/</w:t>
+      </w:r>
+      <w:r>
+        <w:fldChar w:fldCharType="end"/>
+      </w:r>
+      <w:r>
+        <w:t xml:space="preserve"> </w:t>
+      </w:r>
+      <w:bookmarkStart w:id="0" w:name="_GoBack"/>
+      <w:bookmarkEnd w:id="0"/>
+    </w:p>
+    <w:p>
+      <w:r>
         <w:t>Creando nuestra app de angular</w:t>
       </w:r>
     </w:p>
@@ -258,8 +289,6 @@
           <w:rFonts w:cstheme="minorHAnsi"/>
         </w:rPr>
       </w:pPr>
-      <w:bookmarkStart w:id="0" w:name="_GoBack"/>
-      <w:bookmarkEnd w:id="0"/>
       <w:r>
         <w:rPr>
           <w:rFonts w:cstheme="minorHAnsi"/>
@@ -1098,6 +1127,29 @@
       <w:contextualSpacing/>
     </w:pPr>
   </w:style>
+  <w:style w:type="character" w:styleId="Hyperlink">
+    <w:name w:val="Hyperlink"/>
+    <w:basedOn w:val="DefaultParagraphFont"/>
+    <w:uiPriority w:val="99"/>
+    <w:unhideWhenUsed/>
+    <w:rsid w:val="006A43B5"/>
+    <w:rPr>
+      <w:color w:val="0563C1" w:themeColor="hyperlink"/>
+      <w:u w:val="single"/>
+    </w:rPr>
+  </w:style>
+  <w:style w:type="character" w:styleId="UnresolvedMention">
+    <w:name w:val="Unresolved Mention"/>
+    <w:basedOn w:val="DefaultParagraphFont"/>
+    <w:uiPriority w:val="99"/>
+    <w:semiHidden/>
+    <w:unhideWhenUsed/>
+    <w:rsid w:val="006A43B5"/>
+    <w:rPr>
+      <w:color w:val="605E5C"/>
+      <w:shd w:val="clear" w:color="auto" w:fill="E1DFDD"/>
+    </w:rPr>
+  </w:style>
 </w:styles>
 </file>
 

</xml_diff>